<commit_message>
newest commit on 22/12/2024
</commit_message>
<xml_diff>
--- a/Deliveryfolder/RASD-V1.docx
+++ b/Deliveryfolder/RASD-V1.docx
@@ -911,7 +911,7 @@
           <w:szCs w:val="24"/>
           <w:rtl w:val="0"/>
         </w:rPr>
-        <w:t xml:space="preserve">1.1 Purpose .................................................. 1</w:t>
+        <w:t xml:space="preserve">1.1 Purpose .................................................. 5</w:t>
       </w:r>
     </w:p>
     <w:p>
@@ -929,7 +929,7 @@
           <w:szCs w:val="24"/>
           <w:rtl w:val="0"/>
         </w:rPr>
-        <w:t xml:space="preserve">  1.1.1 Goals ................................................ 1</w:t>
+        <w:t xml:space="preserve">  1.1.1 Goals ................................................ 5</w:t>
       </w:r>
     </w:p>
     <w:p>
@@ -947,7 +947,7 @@
           <w:szCs w:val="24"/>
           <w:rtl w:val="0"/>
         </w:rPr>
-        <w:t xml:space="preserve">1.2 Scope .................................................... 1</w:t>
+        <w:t xml:space="preserve">1.2 Scope .................................................... 5</w:t>
       </w:r>
     </w:p>
     <w:p>
@@ -965,7 +965,7 @@
           <w:szCs w:val="24"/>
           <w:rtl w:val="0"/>
         </w:rPr>
-        <w:t xml:space="preserve">  1.2.1 World Phenomena .................................... 2</w:t>
+        <w:t xml:space="preserve">  1.2.1 World Phenomena .................................... 5</w:t>
       </w:r>
     </w:p>
     <w:p>
@@ -983,7 +983,7 @@
           <w:szCs w:val="24"/>
           <w:rtl w:val="0"/>
         </w:rPr>
-        <w:t xml:space="preserve">  1.2.2 Shared Phenomena ................................... 2</w:t>
+        <w:t xml:space="preserve">  1.2.2 Shared Phenomena ................................... 6</w:t>
       </w:r>
     </w:p>
     <w:p>
@@ -1001,7 +1001,7 @@
           <w:szCs w:val="24"/>
           <w:rtl w:val="0"/>
         </w:rPr>
-        <w:t xml:space="preserve">1.3 Definitions, Acronyms, Abbreviations ...................... 3</w:t>
+        <w:t xml:space="preserve">1.3 Definitions, Acronyms, Abbreviations ...................... 6</w:t>
       </w:r>
     </w:p>
     <w:p>
@@ -1019,7 +1019,7 @@
           <w:szCs w:val="24"/>
           <w:rtl w:val="0"/>
         </w:rPr>
-        <w:t xml:space="preserve">  1.3.1 Definitions ........................................ 3</w:t>
+        <w:t xml:space="preserve">  1.3.1 Definitions ........................................ 6</w:t>
       </w:r>
     </w:p>
     <w:p>
@@ -1037,7 +1037,7 @@
           <w:szCs w:val="24"/>
           <w:rtl w:val="0"/>
         </w:rPr>
-        <w:t xml:space="preserve">  1.3.2 Acronyms ........................................... 3</w:t>
+        <w:t xml:space="preserve">  1.3.2 Acronyms ........................................... 6</w:t>
       </w:r>
     </w:p>
     <w:p>
@@ -1055,7 +1055,7 @@
           <w:szCs w:val="24"/>
           <w:rtl w:val="0"/>
         </w:rPr>
-        <w:t xml:space="preserve">  1.3.3 Abbreviations ...................................... 3</w:t>
+        <w:t xml:space="preserve">  1.3.3 Abbreviations ...................................... 6</w:t>
       </w:r>
     </w:p>
     <w:p>
@@ -1073,7 +1073,7 @@
           <w:szCs w:val="24"/>
           <w:rtl w:val="0"/>
         </w:rPr>
-        <w:t xml:space="preserve">1.4 Revision History .......................................... 3</w:t>
+        <w:t xml:space="preserve">1.4 Revision History .......................................... 6</w:t>
       </w:r>
     </w:p>
     <w:p>
@@ -1091,7 +1091,7 @@
           <w:szCs w:val="24"/>
           <w:rtl w:val="0"/>
         </w:rPr>
-        <w:t xml:space="preserve">1.5 Reference Documents ....................................... 4</w:t>
+        <w:t xml:space="preserve">1.5 Reference Documents ....................................... 6</w:t>
       </w:r>
     </w:p>
     <w:p>
@@ -1109,7 +1109,7 @@
           <w:szCs w:val="24"/>
           <w:rtl w:val="0"/>
         </w:rPr>
-        <w:t xml:space="preserve">1.6 Document Structure ........................................ 4</w:t>
+        <w:t xml:space="preserve">1.6 Document Structure ........................................ 7</w:t>
       </w:r>
     </w:p>
     <w:p>
@@ -1161,7 +1161,7 @@
           <w:szCs w:val="24"/>
           <w:rtl w:val="0"/>
         </w:rPr>
-        <w:t xml:space="preserve">2.1 Product Perspective ....................................... 5</w:t>
+        <w:t xml:space="preserve">2.1 Product Perspective ....................................... 8</w:t>
       </w:r>
     </w:p>
     <w:p>
@@ -1179,7 +1179,7 @@
           <w:szCs w:val="24"/>
           <w:rtl w:val="0"/>
         </w:rPr>
-        <w:t xml:space="preserve">  2.1.1 Scenarios .......................................... 5</w:t>
+        <w:t xml:space="preserve">  2.1.1 Scenarios .......................................... 8</w:t>
       </w:r>
     </w:p>
     <w:p>
@@ -1251,7 +1251,7 @@
           <w:szCs w:val="24"/>
           <w:rtl w:val="0"/>
         </w:rPr>
-        <w:t xml:space="preserve">2.3 User Characteristics ...................................... 12</w:t>
+        <w:t xml:space="preserve">2.3 User Characteristics ...................................... 11</w:t>
       </w:r>
     </w:p>
     <w:p>
@@ -1269,7 +1269,7 @@
           <w:szCs w:val="24"/>
           <w:rtl w:val="0"/>
         </w:rPr>
-        <w:t xml:space="preserve">  2.3.1 Student ............................................ 12</w:t>
+        <w:t xml:space="preserve">  2.3.1 Student ............................................ 11</w:t>
       </w:r>
     </w:p>
     <w:p>
@@ -1287,7 +1287,7 @@
           <w:szCs w:val="24"/>
           <w:rtl w:val="0"/>
         </w:rPr>
-        <w:t xml:space="preserve">  2.3.2 Educator ........................................... 12</w:t>
+        <w:t xml:space="preserve">  2.3.2 Educator ........................................... 11</w:t>
       </w:r>
     </w:p>
     <w:p>
@@ -1305,7 +1305,7 @@
           <w:szCs w:val="24"/>
           <w:rtl w:val="0"/>
         </w:rPr>
-        <w:t xml:space="preserve">2.4 Assumptions, Dependencies, and Constraints ............... 13</w:t>
+        <w:t xml:space="preserve">2.4 Assumptions, Dependencies, and Constraints ............... 11</w:t>
       </w:r>
     </w:p>
     <w:p>
@@ -1323,7 +1323,7 @@
           <w:szCs w:val="24"/>
           <w:rtl w:val="0"/>
         </w:rPr>
-        <w:t xml:space="preserve">  2.4.1 Regulatory Policies ................................ 13</w:t>
+        <w:t xml:space="preserve">  2.4.1 Regulatory Policies ................................ 11</w:t>
       </w:r>
     </w:p>
     <w:p>
@@ -1341,7 +1341,7 @@
           <w:szCs w:val="24"/>
           <w:rtl w:val="0"/>
         </w:rPr>
-        <w:t xml:space="preserve">  2.4.2 Domain Assumptions ................................ 13</w:t>
+        <w:t xml:space="preserve">  2.4.2 Domain Assumptions ................................ 12</w:t>
       </w:r>
     </w:p>
     <w:p>
@@ -1393,7 +1393,7 @@
           <w:szCs w:val="24"/>
           <w:rtl w:val="0"/>
         </w:rPr>
-        <w:t xml:space="preserve">3.1 External Interface Requirements .......................... 14</w:t>
+        <w:t xml:space="preserve">3.1 External Interface Requirements .......................... 13</w:t>
       </w:r>
     </w:p>
     <w:p>
@@ -1501,7 +1501,7 @@
           <w:szCs w:val="24"/>
           <w:rtl w:val="0"/>
         </w:rPr>
-        <w:t xml:space="preserve">  3.2.1 Use Cases Diagram .................................. 18</w:t>
+        <w:t xml:space="preserve">  3.2.1 Use Cases Diagram .................................. 16</w:t>
       </w:r>
     </w:p>
     <w:p>
@@ -1519,7 +1519,7 @@
           <w:szCs w:val="24"/>
           <w:rtl w:val="0"/>
         </w:rPr>
-        <w:t xml:space="preserve">  3.2.2 Use Cases .......................................... 19</w:t>
+        <w:t xml:space="preserve">  3.2.2 Use Cases .......................................... 18</w:t>
       </w:r>
     </w:p>
     <w:p>
@@ -1537,7 +1537,7 @@
           <w:szCs w:val="24"/>
           <w:rtl w:val="0"/>
         </w:rPr>
-        <w:t xml:space="preserve">  3.2.3 Sequence Diagrams .................................. 28</w:t>
+        <w:t xml:space="preserve">  3.2.3 Sequence Diagrams .................................. 19</w:t>
       </w:r>
     </w:p>
     <w:p>
@@ -1555,7 +1555,7 @@
           <w:szCs w:val="24"/>
           <w:rtl w:val="0"/>
         </w:rPr>
-        <w:t xml:space="preserve">  3.2.4 Requirement Mapping ................................ 41</w:t>
+        <w:t xml:space="preserve">  3.2.4 Requirement Mapping ................................ 25</w:t>
       </w:r>
     </w:p>
     <w:p>
@@ -1573,7 +1573,7 @@
           <w:szCs w:val="24"/>
           <w:rtl w:val="0"/>
         </w:rPr>
-        <w:t xml:space="preserve">3.3 Performance Requirements .................................. 43</w:t>
+        <w:t xml:space="preserve">3.3 Performance Requirements .................................. 26</w:t>
       </w:r>
     </w:p>
     <w:p>
@@ -1591,7 +1591,7 @@
           <w:szCs w:val="24"/>
           <w:rtl w:val="0"/>
         </w:rPr>
-        <w:t xml:space="preserve">3.4 Design Constraints ........................................ 44</w:t>
+        <w:t xml:space="preserve">3.4 Design Constraints ........................................ 27</w:t>
       </w:r>
     </w:p>
     <w:p>
@@ -1609,7 +1609,7 @@
           <w:szCs w:val="24"/>
           <w:rtl w:val="0"/>
         </w:rPr>
-        <w:t xml:space="preserve">  3.4.1 Standards Compliance ............................... 44</w:t>
+        <w:t xml:space="preserve">  3.4.1 Standards Compliance ............................... 27</w:t>
       </w:r>
     </w:p>
     <w:p>
@@ -1627,7 +1627,7 @@
           <w:szCs w:val="24"/>
           <w:rtl w:val="0"/>
         </w:rPr>
-        <w:t xml:space="preserve">  3.4.2 Hardware Limitations ............................... 44</w:t>
+        <w:t xml:space="preserve">  3.4.2 Hardware Limitations ............................... 27</w:t>
       </w:r>
     </w:p>
     <w:p>
@@ -1645,7 +1645,7 @@
           <w:szCs w:val="24"/>
           <w:rtl w:val="0"/>
         </w:rPr>
-        <w:t xml:space="preserve">  3.4.3 Other Constraints .................................. 44</w:t>
+        <w:t xml:space="preserve">  3.4.3 Other Constraints .................................. 27</w:t>
       </w:r>
     </w:p>
     <w:p>
@@ -1663,7 +1663,7 @@
           <w:szCs w:val="24"/>
           <w:rtl w:val="0"/>
         </w:rPr>
-        <w:t xml:space="preserve">3.5 Software System Attributes ................................ 44</w:t>
+        <w:t xml:space="preserve">3.5 Software System Attributes ................................ 27</w:t>
       </w:r>
     </w:p>
     <w:p>
@@ -1681,7 +1681,7 @@
           <w:szCs w:val="24"/>
           <w:rtl w:val="0"/>
         </w:rPr>
-        <w:t xml:space="preserve">  3.5.1 Reliability ........................................ 44</w:t>
+        <w:t xml:space="preserve">  3.5.1 Reliability ........................................ 28</w:t>
       </w:r>
     </w:p>
     <w:p>
@@ -1699,7 +1699,7 @@
           <w:szCs w:val="24"/>
           <w:rtl w:val="0"/>
         </w:rPr>
-        <w:t xml:space="preserve">  3.5.2 Availability ....................................... 44</w:t>
+        <w:t xml:space="preserve">  3.5.2 Availability ....................................... 28</w:t>
       </w:r>
     </w:p>
     <w:p>
@@ -1717,7 +1717,7 @@
           <w:szCs w:val="24"/>
           <w:rtl w:val="0"/>
         </w:rPr>
-        <w:t xml:space="preserve">  3.5.3 Security ........................................... 45</w:t>
+        <w:t xml:space="preserve">  3.5.3 Security ........................................... 28</w:t>
       </w:r>
     </w:p>
     <w:p>
@@ -1735,7 +1735,7 @@
           <w:szCs w:val="24"/>
           <w:rtl w:val="0"/>
         </w:rPr>
-        <w:t xml:space="preserve">  3.5.4 Maintainability .................................... 45</w:t>
+        <w:t xml:space="preserve">  3.5.4 Maintainability .................................... 28</w:t>
       </w:r>
     </w:p>
     <w:p>
@@ -1753,7 +1753,7 @@
           <w:szCs w:val="24"/>
           <w:rtl w:val="0"/>
         </w:rPr>
-        <w:t xml:space="preserve">  3.5.5 Portability ........................................ 45</w:t>
+        <w:t xml:space="preserve">  3.5.5 Portability ........................................ 28</w:t>
       </w:r>
     </w:p>
     <w:p>
@@ -1805,7 +1805,7 @@
           <w:szCs w:val="24"/>
           <w:rtl w:val="0"/>
         </w:rPr>
-        <w:t xml:space="preserve">4.1 Examples .................................................. 47</w:t>
+        <w:t xml:space="preserve">4.1 Examples .................................................. 29</w:t>
       </w:r>
     </w:p>
     <w:p>
@@ -1847,7 +1847,7 @@
           <w:szCs w:val="24"/>
           <w:rtl w:val="0"/>
         </w:rPr>
-        <w:t xml:space="preserve"> .............................................. 52</w:t>
+        <w:t xml:space="preserve"> .............................................. 32</w:t>
       </w:r>
     </w:p>
     <w:p>
@@ -1889,7 +1889,7 @@
           <w:szCs w:val="24"/>
           <w:rtl w:val="0"/>
         </w:rPr>
-        <w:t xml:space="preserve"> ................................................. 53</w:t>
+        <w:t xml:space="preserve"> ................................................. 33</w:t>
       </w:r>
     </w:p>
     <w:p>
@@ -1931,7 +1931,7 @@
           <w:szCs w:val="24"/>
           <w:rtl w:val="0"/>
         </w:rPr>
-        <w:t xml:space="preserve"> .............................................. 54</w:t>
+        <w:t xml:space="preserve"> .............................................. 34</w:t>
       </w:r>
     </w:p>
     <w:p>
@@ -1973,7 +1973,7 @@
           <w:szCs w:val="24"/>
           <w:rtl w:val="0"/>
         </w:rPr>
-        <w:t xml:space="preserve"> ............................................... 55</w:t>
+        <w:t xml:space="preserve"> ............................................... 35</w:t>
       </w:r>
     </w:p>
     <w:p>
@@ -4044,12 +4044,12 @@
           <wp:inline distB="114300" distT="114300" distL="114300" distR="114300">
             <wp:extent cx="5731200" cy="3860800"/>
             <wp:effectExtent b="25400" l="25400" r="25400" t="25400"/>
-            <wp:docPr id="13" name="image15.png"/>
+            <wp:docPr id="13" name="image13.png"/>
             <a:graphic>
               <a:graphicData uri="http://schemas.openxmlformats.org/drawingml/2006/picture">
                 <pic:pic>
                   <pic:nvPicPr>
-                    <pic:cNvPr id="0" name="image15.png"/>
+                    <pic:cNvPr id="0" name="image13.png"/>
                     <pic:cNvPicPr preferRelativeResize="0"/>
                   </pic:nvPicPr>
                   <pic:blipFill>
@@ -4093,6 +4093,7 @@
         <w:jc w:val="center"/>
         <w:rPr>
           <w:rFonts w:ascii="Times New Roman" w:cs="Times New Roman" w:eastAsia="Times New Roman" w:hAnsi="Times New Roman"/>
+          <w:b w:val="1"/>
           <w:color w:val="000000"/>
           <w:sz w:val="26"/>
           <w:szCs w:val="26"/>
@@ -4103,6 +4104,7 @@
       <w:r>
         <w:rPr>
           <w:rFonts w:ascii="Times New Roman" w:cs="Times New Roman" w:eastAsia="Times New Roman" w:hAnsi="Times New Roman"/>
+          <w:b w:val="1"/>
           <w:color w:val="000000"/>
           <w:sz w:val="26"/>
           <w:szCs w:val="26"/>
@@ -4139,12 +4141,12 @@
           <wp:inline distB="114300" distT="114300" distL="114300" distR="114300">
             <wp:extent cx="5600700" cy="2617068"/>
             <wp:effectExtent b="25400" l="25400" r="25400" t="25400"/>
-            <wp:docPr id="10" name="image1.png"/>
+            <wp:docPr id="10" name="image2.png"/>
             <a:graphic>
               <a:graphicData uri="http://schemas.openxmlformats.org/drawingml/2006/picture">
                 <pic:pic>
                   <pic:nvPicPr>
-                    <pic:cNvPr id="0" name="image1.png"/>
+                    <pic:cNvPr id="0" name="image2.png"/>
                     <pic:cNvPicPr preferRelativeResize="0"/>
                   </pic:nvPicPr>
                   <pic:blipFill>
@@ -4188,6 +4190,7 @@
         <w:jc w:val="center"/>
         <w:rPr>
           <w:rFonts w:ascii="Times New Roman" w:cs="Times New Roman" w:eastAsia="Times New Roman" w:hAnsi="Times New Roman"/>
+          <w:b w:val="1"/>
           <w:color w:val="000000"/>
           <w:sz w:val="26"/>
           <w:szCs w:val="26"/>
@@ -4198,6 +4201,7 @@
       <w:r>
         <w:rPr>
           <w:rFonts w:ascii="Times New Roman" w:cs="Times New Roman" w:eastAsia="Times New Roman" w:hAnsi="Times New Roman"/>
+          <w:b w:val="1"/>
           <w:color w:val="000000"/>
           <w:sz w:val="26"/>
           <w:szCs w:val="26"/>
@@ -4255,12 +4259,12 @@
           <wp:inline distB="114300" distT="114300" distL="114300" distR="114300">
             <wp:extent cx="5731200" cy="1968500"/>
             <wp:effectExtent b="25400" l="25400" r="25400" t="25400"/>
-            <wp:docPr id="8" name="image6.png"/>
+            <wp:docPr id="8" name="image12.png"/>
             <a:graphic>
               <a:graphicData uri="http://schemas.openxmlformats.org/drawingml/2006/picture">
                 <pic:pic>
                   <pic:nvPicPr>
-                    <pic:cNvPr id="0" name="image6.png"/>
+                    <pic:cNvPr id="0" name="image12.png"/>
                     <pic:cNvPicPr preferRelativeResize="0"/>
                   </pic:nvPicPr>
                   <pic:blipFill>
@@ -4302,13 +4306,16 @@
         <w:keepLines w:val="0"/>
         <w:spacing w:after="40" w:before="240" w:lineRule="auto"/>
         <w:jc w:val="center"/>
-        <w:rPr/>
+        <w:rPr>
+          <w:b w:val="1"/>
+        </w:rPr>
       </w:pPr>
       <w:bookmarkStart w:colFirst="0" w:colLast="0" w:name="_30het3ay6g7f" w:id="12"/>
       <w:bookmarkEnd w:id="12"/>
       <w:r>
         <w:rPr>
           <w:rFonts w:ascii="Times New Roman" w:cs="Times New Roman" w:eastAsia="Times New Roman" w:hAnsi="Times New Roman"/>
+          <w:b w:val="1"/>
           <w:color w:val="000000"/>
           <w:sz w:val="26"/>
           <w:szCs w:val="26"/>
@@ -5951,12 +5958,12 @@
           <wp:inline distB="114300" distT="114300" distL="114300" distR="114300">
             <wp:extent cx="5734050" cy="3753783"/>
             <wp:effectExtent b="0" l="0" r="0" t="0"/>
-            <wp:docPr id="12" name="image9.png"/>
+            <wp:docPr id="12" name="image11.png"/>
             <a:graphic>
               <a:graphicData uri="http://schemas.openxmlformats.org/drawingml/2006/picture">
                 <pic:pic>
                   <pic:nvPicPr>
-                    <pic:cNvPr id="0" name="image9.png"/>
+                    <pic:cNvPr id="0" name="image11.png"/>
                     <pic:cNvPicPr preferRelativeResize="0"/>
                   </pic:nvPicPr>
                   <pic:blipFill>
@@ -8316,7 +8323,7 @@
           <w:szCs w:val="26"/>
           <w:rtl w:val="0"/>
         </w:rPr>
-        <w:t xml:space="preserve">[UC1] Student Registration</w:t>
+        <w:t xml:space="preserve">[SD1] Student Registration</w:t>
       </w:r>
     </w:p>
     <w:p>
@@ -8372,12 +8379,12 @@
           <wp:inline distB="114300" distT="114300" distL="114300" distR="114300">
             <wp:extent cx="5731200" cy="3784600"/>
             <wp:effectExtent b="25400" l="25400" r="25400" t="25400"/>
-            <wp:docPr id="7" name="image2.jpg"/>
+            <wp:docPr id="7" name="image1.jpg"/>
             <a:graphic>
               <a:graphicData uri="http://schemas.openxmlformats.org/drawingml/2006/picture">
                 <pic:pic>
                   <pic:nvPicPr>
-                    <pic:cNvPr id="0" name="image2.jpg"/>
+                    <pic:cNvPr id="0" name="image1.jpg"/>
                     <pic:cNvPicPr preferRelativeResize="0"/>
                   </pic:nvPicPr>
                   <pic:blipFill>
@@ -8468,7 +8475,7 @@
           <w:szCs w:val="26"/>
           <w:rtl w:val="0"/>
         </w:rPr>
-        <w:t xml:space="preserve">[UC2] Internship Application</w:t>
+        <w:t xml:space="preserve">[SD2] Internship Application</w:t>
       </w:r>
     </w:p>
     <w:p>
@@ -8525,12 +8532,12 @@
           <wp:inline distB="114300" distT="114300" distL="114300" distR="114300">
             <wp:extent cx="5731200" cy="3708400"/>
             <wp:effectExtent b="25400" l="25400" r="25400" t="25400"/>
-            <wp:docPr id="15" name="image14.png"/>
+            <wp:docPr id="15" name="image7.png"/>
             <a:graphic>
               <a:graphicData uri="http://schemas.openxmlformats.org/drawingml/2006/picture">
                 <pic:pic>
                   <pic:nvPicPr>
-                    <pic:cNvPr id="0" name="image14.png"/>
+                    <pic:cNvPr id="0" name="image7.png"/>
                     <pic:cNvPicPr preferRelativeResize="0"/>
                   </pic:nvPicPr>
                   <pic:blipFill>
@@ -8621,7 +8628,7 @@
           <w:szCs w:val="26"/>
           <w:rtl w:val="0"/>
         </w:rPr>
-        <w:t xml:space="preserve">[UC3] Internship Posting</w:t>
+        <w:t xml:space="preserve">[SD3] Internship Posting</w:t>
       </w:r>
     </w:p>
     <w:p>
@@ -8675,12 +8682,12 @@
           <wp:inline distB="114300" distT="114300" distL="114300" distR="114300">
             <wp:extent cx="5731200" cy="3492500"/>
             <wp:effectExtent b="25400" l="25400" r="25400" t="25400"/>
-            <wp:docPr id="14" name="image11.png"/>
+            <wp:docPr id="14" name="image14.png"/>
             <a:graphic>
               <a:graphicData uri="http://schemas.openxmlformats.org/drawingml/2006/picture">
                 <pic:pic>
                   <pic:nvPicPr>
-                    <pic:cNvPr id="0" name="image11.png"/>
+                    <pic:cNvPr id="0" name="image14.png"/>
                     <pic:cNvPicPr preferRelativeResize="0"/>
                   </pic:nvPicPr>
                   <pic:blipFill>
@@ -8771,7 +8778,7 @@
           <w:szCs w:val="26"/>
           <w:rtl w:val="0"/>
         </w:rPr>
-        <w:t xml:space="preserve">[UC4] Shortlisting Candidates</w:t>
+        <w:t xml:space="preserve">[SD4] Shortlisting Candidates</w:t>
       </w:r>
     </w:p>
     <w:p>
@@ -8840,12 +8847,12 @@
           <wp:inline distB="114300" distT="114300" distL="114300" distR="114300">
             <wp:extent cx="5731200" cy="3403600"/>
             <wp:effectExtent b="25400" l="25400" r="25400" t="25400"/>
-            <wp:docPr id="5" name="image12.png"/>
+            <wp:docPr id="5" name="image8.png"/>
             <a:graphic>
               <a:graphicData uri="http://schemas.openxmlformats.org/drawingml/2006/picture">
                 <pic:pic>
                   <pic:nvPicPr>
-                    <pic:cNvPr id="0" name="image12.png"/>
+                    <pic:cNvPr id="0" name="image8.png"/>
                     <pic:cNvPicPr preferRelativeResize="0"/>
                   </pic:nvPicPr>
                   <pic:blipFill>
@@ -9136,7 +9143,7 @@
           <w:szCs w:val="26"/>
           <w:rtl w:val="0"/>
         </w:rPr>
-        <w:t xml:space="preserve">[UC5] Updating Profile</w:t>
+        <w:t xml:space="preserve">[SD5] Updating Profile</w:t>
       </w:r>
     </w:p>
     <w:p>
@@ -9178,12 +9185,12 @@
           <wp:inline distB="114300" distT="114300" distL="114300" distR="114300">
             <wp:extent cx="5734050" cy="3224127"/>
             <wp:effectExtent b="25400" l="25400" r="25400" t="25400"/>
-            <wp:docPr id="1" name="image13.png"/>
+            <wp:docPr id="1" name="image9.png"/>
             <a:graphic>
               <a:graphicData uri="http://schemas.openxmlformats.org/drawingml/2006/picture">
                 <pic:pic>
                   <pic:nvPicPr>
-                    <pic:cNvPr id="0" name="image13.png"/>
+                    <pic:cNvPr id="0" name="image9.png"/>
                     <pic:cNvPicPr preferRelativeResize="0"/>
                   </pic:nvPicPr>
                   <pic:blipFill>
@@ -9276,7 +9283,7 @@
           <w:szCs w:val="26"/>
           <w:rtl w:val="0"/>
         </w:rPr>
-        <w:t xml:space="preserve">[UC6] Recommend Internship</w:t>
+        <w:t xml:space="preserve">[SD6] Recommend Internship</w:t>
       </w:r>
     </w:p>
     <w:p>
@@ -9416,7 +9423,7 @@
           <w:szCs w:val="26"/>
           <w:rtl w:val="0"/>
         </w:rPr>
-        <w:t xml:space="preserve">[UC7] Scheduling Interview</w:t>
+        <w:t xml:space="preserve">[SD7] Scheduling Interview</w:t>
       </w:r>
     </w:p>
     <w:p>
@@ -9478,12 +9485,12 @@
           <wp:inline distB="114300" distT="114300" distL="114300" distR="114300">
             <wp:extent cx="5731200" cy="3733800"/>
             <wp:effectExtent b="25400" l="25400" r="25400" t="25400"/>
-            <wp:docPr id="9" name="image8.png"/>
+            <wp:docPr id="9" name="image15.png"/>
             <a:graphic>
               <a:graphicData uri="http://schemas.openxmlformats.org/drawingml/2006/picture">
                 <pic:pic>
                   <pic:nvPicPr>
-                    <pic:cNvPr id="0" name="image8.png"/>
+                    <pic:cNvPr id="0" name="image15.png"/>
                     <pic:cNvPicPr preferRelativeResize="0"/>
                   </pic:nvPicPr>
                   <pic:blipFill>
@@ -9580,7 +9587,7 @@
           <w:szCs w:val="26"/>
           <w:rtl w:val="0"/>
         </w:rPr>
-        <w:t xml:space="preserve">[UC8] Submit Feedback</w:t>
+        <w:t xml:space="preserve">[SD8] Submit Feedback</w:t>
       </w:r>
     </w:p>
     <w:p>
@@ -9632,12 +9639,12 @@
           <wp:inline distB="114300" distT="114300" distL="114300" distR="114300">
             <wp:extent cx="5731200" cy="3594100"/>
             <wp:effectExtent b="25400" l="25400" r="25400" t="25400"/>
-            <wp:docPr id="2" name="image7.png"/>
+            <wp:docPr id="2" name="image6.png"/>
             <a:graphic>
               <a:graphicData uri="http://schemas.openxmlformats.org/drawingml/2006/picture">
                 <pic:pic>
                   <pic:nvPicPr>
-                    <pic:cNvPr id="0" name="image7.png"/>
+                    <pic:cNvPr id="0" name="image6.png"/>
                     <pic:cNvPicPr preferRelativeResize="0"/>
                   </pic:nvPicPr>
                   <pic:blipFill>
@@ -15918,183 +15925,53 @@
       </w:pPr>
       <w:r>
         <w:rPr>
-          <w:rtl w:val="0"/>
-        </w:rPr>
-      </w:r>
-    </w:p>
-    <w:p>
-      <w:pPr>
-        <w:rPr>
           <w:rFonts w:ascii="Times New Roman" w:cs="Times New Roman" w:eastAsia="Times New Roman" w:hAnsi="Times New Roman"/>
           <w:b w:val="1"/>
           <w:color w:val="4a86e8"/>
           <w:sz w:val="40"/>
           <w:szCs w:val="40"/>
-        </w:rPr>
-      </w:pPr>
-      <w:r>
-        <w:rPr>
-          <w:rtl w:val="0"/>
-        </w:rPr>
-      </w:r>
-    </w:p>
-    <w:p>
-      <w:pPr>
-        <w:rPr>
-          <w:rFonts w:ascii="Times New Roman" w:cs="Times New Roman" w:eastAsia="Times New Roman" w:hAnsi="Times New Roman"/>
-          <w:b w:val="1"/>
-          <w:color w:val="4a86e8"/>
-          <w:sz w:val="40"/>
-          <w:szCs w:val="40"/>
-        </w:rPr>
-      </w:pPr>
-      <w:r>
-        <w:rPr>
-          <w:rtl w:val="0"/>
-        </w:rPr>
-      </w:r>
-    </w:p>
-    <w:p>
-      <w:pPr>
-        <w:rPr>
-          <w:rFonts w:ascii="Times New Roman" w:cs="Times New Roman" w:eastAsia="Times New Roman" w:hAnsi="Times New Roman"/>
-          <w:b w:val="1"/>
-          <w:color w:val="4a86e8"/>
-          <w:sz w:val="40"/>
-          <w:szCs w:val="40"/>
-        </w:rPr>
-      </w:pPr>
-      <w:r>
-        <w:rPr>
-          <w:rtl w:val="0"/>
-        </w:rPr>
-      </w:r>
-    </w:p>
-    <w:p>
-      <w:pPr>
-        <w:rPr>
-          <w:rFonts w:ascii="Times New Roman" w:cs="Times New Roman" w:eastAsia="Times New Roman" w:hAnsi="Times New Roman"/>
-          <w:b w:val="1"/>
-          <w:color w:val="4a86e8"/>
-          <w:sz w:val="40"/>
-          <w:szCs w:val="40"/>
-        </w:rPr>
-      </w:pPr>
-      <w:r>
-        <w:rPr>
-          <w:rtl w:val="0"/>
-        </w:rPr>
-      </w:r>
-    </w:p>
-    <w:p>
-      <w:pPr>
-        <w:rPr>
-          <w:rFonts w:ascii="Times New Roman" w:cs="Times New Roman" w:eastAsia="Times New Roman" w:hAnsi="Times New Roman"/>
-          <w:b w:val="1"/>
-          <w:color w:val="4a86e8"/>
-          <w:sz w:val="40"/>
-          <w:szCs w:val="40"/>
-        </w:rPr>
-      </w:pPr>
-      <w:r>
-        <w:rPr>
-          <w:rtl w:val="0"/>
-        </w:rPr>
-      </w:r>
-    </w:p>
-    <w:p>
-      <w:pPr>
-        <w:rPr>
-          <w:rFonts w:ascii="Times New Roman" w:cs="Times New Roman" w:eastAsia="Times New Roman" w:hAnsi="Times New Roman"/>
-          <w:b w:val="1"/>
-          <w:color w:val="4a86e8"/>
-          <w:sz w:val="40"/>
-          <w:szCs w:val="40"/>
-        </w:rPr>
-      </w:pPr>
-      <w:r>
-        <w:rPr>
-          <w:rtl w:val="0"/>
-        </w:rPr>
-      </w:r>
-    </w:p>
-    <w:p>
-      <w:pPr>
-        <w:rPr>
-          <w:rFonts w:ascii="Times New Roman" w:cs="Times New Roman" w:eastAsia="Times New Roman" w:hAnsi="Times New Roman"/>
-          <w:b w:val="1"/>
-          <w:color w:val="4a86e8"/>
-          <w:sz w:val="40"/>
-          <w:szCs w:val="40"/>
-        </w:rPr>
-      </w:pPr>
-      <w:r>
-        <w:rPr>
-          <w:rtl w:val="0"/>
-        </w:rPr>
-      </w:r>
-    </w:p>
-    <w:p>
-      <w:pPr>
-        <w:rPr>
-          <w:rFonts w:ascii="Times New Roman" w:cs="Times New Roman" w:eastAsia="Times New Roman" w:hAnsi="Times New Roman"/>
-          <w:b w:val="1"/>
-          <w:color w:val="4a86e8"/>
-          <w:sz w:val="40"/>
-          <w:szCs w:val="40"/>
-        </w:rPr>
-      </w:pPr>
-      <w:r>
-        <w:rPr>
-          <w:rtl w:val="0"/>
-        </w:rPr>
-      </w:r>
-    </w:p>
-    <w:p>
-      <w:pPr>
-        <w:rPr>
-          <w:rFonts w:ascii="Times New Roman" w:cs="Times New Roman" w:eastAsia="Times New Roman" w:hAnsi="Times New Roman"/>
-          <w:b w:val="1"/>
-          <w:color w:val="4a86e8"/>
-          <w:sz w:val="40"/>
-          <w:szCs w:val="40"/>
-        </w:rPr>
-      </w:pPr>
-      <w:r>
-        <w:rPr>
-          <w:rtl w:val="0"/>
-        </w:rPr>
-      </w:r>
-    </w:p>
-    <w:p>
-      <w:pPr>
-        <w:rPr>
-          <w:rFonts w:ascii="Times New Roman" w:cs="Times New Roman" w:eastAsia="Times New Roman" w:hAnsi="Times New Roman"/>
-          <w:b w:val="1"/>
-          <w:color w:val="4a86e8"/>
-          <w:sz w:val="40"/>
-          <w:szCs w:val="40"/>
-        </w:rPr>
-      </w:pPr>
-      <w:r>
-        <w:rPr>
-          <w:rFonts w:ascii="Times New Roman" w:cs="Times New Roman" w:eastAsia="Times New Roman" w:hAnsi="Times New Roman"/>
-          <w:b w:val="1"/>
-          <w:color w:val="4a86e8"/>
-          <w:sz w:val="40"/>
-          <w:szCs w:val="40"/>
           <w:rtl w:val="0"/>
         </w:rPr>
         <w:t xml:space="preserve">4 | List of Tables</w:t>
       </w:r>
     </w:p>
     <w:sectPr>
+      <w:headerReference r:id="rId25" w:type="default"/>
       <w:pgSz w:h="16838" w:w="11906" w:orient="portrait"/>
       <w:pgMar w:bottom="1440" w:top="1440" w:left="1440" w:right="1440" w:header="720" w:footer="720"/>
       <w:pgNumType w:start="1"/>
     </w:sectPr>
   </w:body>
 </w:document>
+</file>
+
+<file path=word/header1.xml><?xml version="1.0" encoding="utf-8"?>
+<w:hdr xmlns:mc="http://schemas.openxmlformats.org/markup-compatibility/2006" xmlns:o="urn:schemas-microsoft-com:office:office" xmlns:r="http://schemas.openxmlformats.org/officeDocument/2006/relationships" xmlns:m="http://schemas.openxmlformats.org/officeDocument/2006/math" xmlns:v="urn:schemas-microsoft-com:vml" xmlns:wp="http://schemas.openxmlformats.org/drawingml/2006/wordprocessingDrawing" xmlns:w10="urn:schemas-microsoft-com:office:word" xmlns:w="http://schemas.openxmlformats.org/wordprocessingml/2006/main" xmlns:wne="http://schemas.microsoft.com/office/word/2006/wordml" xmlns:sl="http://schemas.openxmlformats.org/schemaLibrary/2006/main" xmlns:a="http://schemas.openxmlformats.org/drawingml/2006/main" xmlns:pic="http://schemas.openxmlformats.org/drawingml/2006/picture" xmlns:c="http://schemas.openxmlformats.org/drawingml/2006/chart" xmlns:lc="http://schemas.openxmlformats.org/drawingml/2006/lockedCanvas" xmlns:dgm="http://schemas.openxmlformats.org/drawingml/2006/diagram" xmlns:wps="http://schemas.microsoft.com/office/word/2010/wordprocessingShape" xmlns:wpg="http://schemas.microsoft.com/office/word/2010/wordprocessingGroup" xmlns:w14="http://schemas.microsoft.com/office/word/2010/wordml" xmlns:w15="http://schemas.microsoft.com/office/word/2012/wordml" xmlns:w16="http://schemas.microsoft.com/office/word/2018/wordml" xmlns:w16cex="http://schemas.microsoft.com/office/word/2018/wordml/cex" xmlns:w16cid="http://schemas.microsoft.com/office/word/2016/wordml/cid" xmlns="http://schemas.microsoft.com/office/tasks/2019/documenttasks" xmlns:cr="http://schemas.microsoft.com/office/comments/2020/reactions">
+  <w:p>
+    <w:pPr>
+      <w:jc w:val="right"/>
+      <w:rPr/>
+    </w:pPr>
+    <w:r>
+      <w:rPr>
+        <w:rFonts w:ascii="Times New Roman" w:cs="Times New Roman" w:eastAsia="Times New Roman" w:hAnsi="Times New Roman"/>
+        <w:b w:val="1"/>
+        <w:color w:val="4a86e8"/>
+        <w:sz w:val="40"/>
+        <w:szCs w:val="40"/>
+      </w:rPr>
+      <w:fldChar w:fldCharType="begin"/>
+      <w:instrText xml:space="preserve">PAGE</w:instrText>
+      <w:fldChar w:fldCharType="separate"/>
+      <w:fldChar w:fldCharType="end"/>
+    </w:r>
+    <w:r>
+      <w:rPr>
+        <w:rtl w:val="0"/>
+      </w:rPr>
+    </w:r>
+  </w:p>
+</w:hdr>
 </file>
 
 <file path=word/numbering.xml><?xml version="1.0" encoding="utf-8"?>

</xml_diff>